<commit_message>
background about me content fixed
</commit_message>
<xml_diff>
--- a/docs/To Do List.docx
+++ b/docs/To Do List.docx
@@ -256,7 +256,6 @@
               <w14:uncheckedState w14:val="2610" w14:font="MS Gothic"/>
             </w14:checkbox>
           </w:sdtPr>
-          <w:sdtEndPr/>
           <w:sdtContent>
             <w:tc>
               <w:tcPr>
@@ -332,7 +331,6 @@
               <w14:uncheckedState w14:val="2610" w14:font="MS Gothic"/>
             </w14:checkbox>
           </w:sdtPr>
-          <w:sdtEndPr/>
           <w:sdtContent>
             <w:tc>
               <w:tcPr>
@@ -405,7 +403,6 @@
               <w14:uncheckedState w14:val="2610" w14:font="MS Gothic"/>
             </w14:checkbox>
           </w:sdtPr>
-          <w:sdtEndPr/>
           <w:sdtContent>
             <w:tc>
               <w:tcPr>
@@ -478,7 +475,6 @@
               <w14:uncheckedState w14:val="2610" w14:font="MS Gothic"/>
             </w14:checkbox>
           </w:sdtPr>
-          <w:sdtEndPr/>
           <w:sdtContent>
             <w:tc>
               <w:tcPr>
@@ -551,7 +547,6 @@
               <w14:uncheckedState w14:val="2610" w14:font="MS Gothic"/>
             </w14:checkbox>
           </w:sdtPr>
-          <w:sdtEndPr/>
           <w:sdtContent>
             <w:tc>
               <w:tcPr>
@@ -627,7 +622,6 @@
               <w14:uncheckedState w14:val="2610" w14:font="MS Gothic"/>
             </w14:checkbox>
           </w:sdtPr>
-          <w:sdtEndPr/>
           <w:sdtContent>
             <w:tc>
               <w:tcPr>
@@ -709,7 +703,6 @@
               <w14:uncheckedState w14:val="2610" w14:font="MS Gothic"/>
             </w14:checkbox>
           </w:sdtPr>
-          <w:sdtEndPr/>
           <w:sdtContent>
             <w:tc>
               <w:tcPr>
@@ -785,7 +778,6 @@
               <w14:uncheckedState w14:val="2610" w14:font="MS Gothic"/>
             </w14:checkbox>
           </w:sdtPr>
-          <w:sdtEndPr/>
           <w:sdtContent>
             <w:tc>
               <w:tcPr>
@@ -861,7 +853,6 @@
               <w14:uncheckedState w14:val="2610" w14:font="MS Gothic"/>
             </w14:checkbox>
           </w:sdtPr>
-          <w:sdtEndPr/>
           <w:sdtContent>
             <w:tc>
               <w:tcPr>
@@ -943,7 +934,6 @@
               <w14:uncheckedState w14:val="2610" w14:font="MS Gothic"/>
             </w14:checkbox>
           </w:sdtPr>
-          <w:sdtEndPr/>
           <w:sdtContent>
             <w:tc>
               <w:tcPr>
@@ -1019,7 +1009,6 @@
               <w14:uncheckedState w14:val="2610" w14:font="MS Gothic"/>
             </w14:checkbox>
           </w:sdtPr>
-          <w:sdtEndPr/>
           <w:sdtContent>
             <w:tc>
               <w:tcPr>
@@ -1092,7 +1081,6 @@
               <w14:uncheckedState w14:val="2610" w14:font="MS Gothic"/>
             </w14:checkbox>
           </w:sdtPr>
-          <w:sdtEndPr/>
           <w:sdtContent>
             <w:tc>
               <w:tcPr>
@@ -1168,7 +1156,6 @@
               <w14:uncheckedState w14:val="2610" w14:font="MS Gothic"/>
             </w14:checkbox>
           </w:sdtPr>
-          <w:sdtEndPr/>
           <w:sdtContent>
             <w:tc>
               <w:tcPr>
@@ -1239,12 +1226,161 @@
           <w:sdtPr>
             <w:id w:val="1503401144"/>
             <w14:checkbox>
+              <w14:checked w14:val="1"/>
+              <w14:checkedState w14:val="2612" w14:font="MS Gothic"/>
+              <w14:uncheckedState w14:val="2610" w14:font="MS Gothic"/>
+            </w14:checkbox>
+          </w:sdtPr>
+          <w:sdtContent>
+            <w:tc>
+              <w:tcPr>
+                <w:tcW w:w="1545" w:type="dxa"/>
+              </w:tcPr>
+              <w:p>
+                <w:pPr>
+                  <w:jc w:val="center"/>
+                </w:pPr>
+                <w:r>
+                  <w:rPr>
+                    <w:rFonts w:ascii="MS Gothic" w:eastAsia="MS Gothic" w:hAnsi="MS Gothic" w:hint="eastAsia"/>
+                  </w:rPr>
+                  <w:t>☒</w:t>
+                </w:r>
+              </w:p>
+            </w:tc>
+          </w:sdtContent>
+        </w:sdt>
+      </w:tr>
+      <w:tr>
+        <w:trPr>
+          <w:trHeight w:val="300"/>
+        </w:trPr>
+        <w:tc>
+          <w:tcPr>
+            <w:tcW w:w="810" w:type="dxa"/>
+          </w:tcPr>
+          <w:p>
+            <w:pPr>
+              <w:jc w:val="center"/>
+            </w:pPr>
+            <w:r>
+              <w:t>15</w:t>
+            </w:r>
+          </w:p>
+        </w:tc>
+        <w:tc>
+          <w:tcPr>
+            <w:tcW w:w="6675" w:type="dxa"/>
+          </w:tcPr>
+          <w:p>
+            <w:pPr>
+              <w:jc w:val="center"/>
+            </w:pPr>
+            <w:r>
+              <w:t>Add a Mobile Hamburger Menu using HTML, CSS &amp; JS</w:t>
+            </w:r>
+          </w:p>
+        </w:tc>
+        <w:tc>
+          <w:tcPr>
+            <w:tcW w:w="1770" w:type="dxa"/>
+          </w:tcPr>
+          <w:p>
+            <w:pPr>
+              <w:jc w:val="center"/>
+            </w:pPr>
+            <w:r>
+              <w:t>(LO2) - 3</w:t>
+            </w:r>
+          </w:p>
+        </w:tc>
+        <w:sdt>
+          <w:sdtPr>
+            <w:id w:val="1522974098"/>
+            <w14:checkbox>
+              <w14:checked w14:val="1"/>
+              <w14:checkedState w14:val="2612" w14:font="MS Gothic"/>
+              <w14:uncheckedState w14:val="2610" w14:font="MS Gothic"/>
+            </w14:checkbox>
+          </w:sdtPr>
+          <w:sdtContent>
+            <w:tc>
+              <w:tcPr>
+                <w:tcW w:w="1545" w:type="dxa"/>
+              </w:tcPr>
+              <w:p>
+                <w:pPr>
+                  <w:jc w:val="center"/>
+                </w:pPr>
+                <w:r>
+                  <w:rPr>
+                    <w:rFonts w:ascii="MS Gothic" w:eastAsia="MS Gothic" w:hAnsi="MS Gothic" w:hint="eastAsia"/>
+                  </w:rPr>
+                  <w:t>☒</w:t>
+                </w:r>
+              </w:p>
+            </w:tc>
+          </w:sdtContent>
+        </w:sdt>
+      </w:tr>
+      <w:tr>
+        <w:trPr>
+          <w:trHeight w:val="300"/>
+        </w:trPr>
+        <w:tc>
+          <w:tcPr>
+            <w:tcW w:w="810" w:type="dxa"/>
+          </w:tcPr>
+          <w:p>
+            <w:pPr>
+              <w:jc w:val="center"/>
+            </w:pPr>
+            <w:r>
+              <w:t>1</w:t>
+            </w:r>
+            <w:r>
+              <w:t>6</w:t>
+            </w:r>
+          </w:p>
+        </w:tc>
+        <w:tc>
+          <w:tcPr>
+            <w:tcW w:w="6675" w:type="dxa"/>
+          </w:tcPr>
+          <w:p>
+            <w:pPr>
+              <w:jc w:val="center"/>
+            </w:pPr>
+            <w:r>
+              <w:t>Add a Favicon for the website</w:t>
+            </w:r>
+            <w:r>
+              <w:t xml:space="preserve"> (1)</w:t>
+            </w:r>
+          </w:p>
+        </w:tc>
+        <w:tc>
+          <w:tcPr>
+            <w:tcW w:w="1770" w:type="dxa"/>
+          </w:tcPr>
+          <w:p>
+            <w:pPr>
+              <w:jc w:val="center"/>
+            </w:pPr>
+            <w:r>
+              <w:t>(LO3) - 3</w:t>
+            </w:r>
+          </w:p>
+        </w:tc>
+        <w:sdt>
+          <w:sdtPr>
+            <w:id w:val="1950124500"/>
+            <w14:checkbox>
               <w14:checked w14:val="0"/>
               <w14:checkedState w14:val="2612" w14:font="MS Gothic"/>
               <w14:uncheckedState w14:val="2610" w14:font="MS Gothic"/>
             </w14:checkbox>
           </w:sdtPr>
-          <w:sdtEndPr/>
           <w:sdtContent>
             <w:tc>
               <w:tcPr>
@@ -1278,7 +1414,10 @@
               <w:jc w:val="center"/>
             </w:pPr>
             <w:r>
-              <w:t>15</w:t>
+              <w:t>1</w:t>
+            </w:r>
+            <w:r>
+              <w:t>7</w:t>
             </w:r>
           </w:p>
         </w:tc>
@@ -1291,7 +1430,16 @@
               <w:jc w:val="center"/>
             </w:pPr>
             <w:r>
-              <w:t>Add a Mobile Hamburger Menu using HTML, CSS &amp; JS</w:t>
+              <w:t xml:space="preserve">Add Meta data </w:t>
+            </w:r>
+            <w:r>
+              <w:t xml:space="preserve">as </w:t>
+            </w:r>
+            <w:r>
+              <w:t>per Specification</w:t>
+            </w:r>
+            <w:r>
+              <w:t xml:space="preserve"> (all pages)</w:t>
             </w:r>
           </w:p>
         </w:tc>
@@ -1304,20 +1452,19 @@
               <w:jc w:val="center"/>
             </w:pPr>
             <w:r>
-              <w:t>(LO2) - 3</w:t>
+              <w:t>(LO1) - 1</w:t>
             </w:r>
           </w:p>
         </w:tc>
         <w:sdt>
           <w:sdtPr>
-            <w:id w:val="1522974098"/>
+            <w:id w:val="1056502699"/>
             <w14:checkbox>
               <w14:checked w14:val="0"/>
               <w14:checkedState w14:val="2612" w14:font="MS Gothic"/>
               <w14:uncheckedState w14:val="2610" w14:font="MS Gothic"/>
             </w14:checkbox>
           </w:sdtPr>
-          <w:sdtEndPr/>
           <w:sdtContent>
             <w:tc>
               <w:tcPr>
@@ -1354,7 +1501,7 @@
               <w:t>1</w:t>
             </w:r>
             <w:r>
-              <w:t>6</w:t>
+              <w:t>8</w:t>
             </w:r>
           </w:p>
         </w:tc>
@@ -1367,10 +1514,7 @@
               <w:jc w:val="center"/>
             </w:pPr>
             <w:r>
-              <w:t>Add a Favicon for the website</w:t>
-            </w:r>
-            <w:r>
-              <w:t xml:space="preserve"> (1)</w:t>
+              <w:t>Add Google Fonts to website</w:t>
             </w:r>
           </w:p>
         </w:tc>
@@ -1383,20 +1527,478 @@
               <w:jc w:val="center"/>
             </w:pPr>
             <w:r>
-              <w:t>(LO3) - 3</w:t>
+              <w:t>(LO1) - 1</w:t>
+            </w:r>
+            <w:r>
+              <w:t>/2</w:t>
             </w:r>
           </w:p>
         </w:tc>
         <w:sdt>
           <w:sdtPr>
-            <w:id w:val="1950124500"/>
+            <w:id w:val="39635735"/>
+            <w14:checkbox>
+              <w14:checked w14:val="1"/>
+              <w14:checkedState w14:val="2612" w14:font="MS Gothic"/>
+              <w14:uncheckedState w14:val="2610" w14:font="MS Gothic"/>
+            </w14:checkbox>
+          </w:sdtPr>
+          <w:sdtContent>
+            <w:tc>
+              <w:tcPr>
+                <w:tcW w:w="1545" w:type="dxa"/>
+              </w:tcPr>
+              <w:p>
+                <w:pPr>
+                  <w:jc w:val="center"/>
+                </w:pPr>
+                <w:r>
+                  <w:rPr>
+                    <w:rFonts w:ascii="MS Gothic" w:eastAsia="MS Gothic" w:hAnsi="MS Gothic" w:hint="eastAsia"/>
+                  </w:rPr>
+                  <w:t>☒</w:t>
+                </w:r>
+              </w:p>
+            </w:tc>
+          </w:sdtContent>
+        </w:sdt>
+      </w:tr>
+      <w:tr>
+        <w:trPr>
+          <w:trHeight w:val="300"/>
+        </w:trPr>
+        <w:tc>
+          <w:tcPr>
+            <w:tcW w:w="810" w:type="dxa"/>
+          </w:tcPr>
+          <w:p>
+            <w:pPr>
+              <w:jc w:val="center"/>
+            </w:pPr>
+            <w:r>
+              <w:t>1</w:t>
+            </w:r>
+            <w:r>
+              <w:t>9</w:t>
+            </w:r>
+          </w:p>
+        </w:tc>
+        <w:tc>
+          <w:tcPr>
+            <w:tcW w:w="6675" w:type="dxa"/>
+          </w:tcPr>
+          <w:p>
+            <w:pPr>
+              <w:jc w:val="center"/>
+            </w:pPr>
+            <w:r>
+              <w:t>Add Social Media Icons &amp; Copyright Symbol to website</w:t>
+            </w:r>
+            <w:r>
+              <w:t xml:space="preserve"> (3)</w:t>
+            </w:r>
+          </w:p>
+        </w:tc>
+        <w:tc>
+          <w:tcPr>
+            <w:tcW w:w="1770" w:type="dxa"/>
+          </w:tcPr>
+          <w:p>
+            <w:pPr>
+              <w:jc w:val="center"/>
+            </w:pPr>
+            <w:r>
+              <w:t>(LO1) - 1</w:t>
+            </w:r>
+            <w:r>
+              <w:t>/2</w:t>
+            </w:r>
+          </w:p>
+        </w:tc>
+        <w:sdt>
+          <w:sdtPr>
+            <w:id w:val="-651837796"/>
+            <w14:checkbox>
+              <w14:checked w14:val="1"/>
+              <w14:checkedState w14:val="2612" w14:font="MS Gothic"/>
+              <w14:uncheckedState w14:val="2610" w14:font="MS Gothic"/>
+            </w14:checkbox>
+          </w:sdtPr>
+          <w:sdtContent>
+            <w:tc>
+              <w:tcPr>
+                <w:tcW w:w="1545" w:type="dxa"/>
+              </w:tcPr>
+              <w:p>
+                <w:pPr>
+                  <w:jc w:val="center"/>
+                </w:pPr>
+                <w:r>
+                  <w:rPr>
+                    <w:rFonts w:ascii="MS Gothic" w:eastAsia="MS Gothic" w:hAnsi="MS Gothic" w:hint="eastAsia"/>
+                  </w:rPr>
+                  <w:t>☒</w:t>
+                </w:r>
+              </w:p>
+            </w:tc>
+          </w:sdtContent>
+        </w:sdt>
+      </w:tr>
+      <w:tr>
+        <w:trPr>
+          <w:trHeight w:val="300"/>
+        </w:trPr>
+        <w:tc>
+          <w:tcPr>
+            <w:tcW w:w="810" w:type="dxa"/>
+          </w:tcPr>
+          <w:p>
+            <w:pPr>
+              <w:jc w:val="center"/>
+            </w:pPr>
+            <w:r>
+              <w:t>20</w:t>
+            </w:r>
+          </w:p>
+        </w:tc>
+        <w:tc>
+          <w:tcPr>
+            <w:tcW w:w="6675" w:type="dxa"/>
+          </w:tcPr>
+          <w:p>
+            <w:pPr>
+              <w:jc w:val="center"/>
+            </w:pPr>
+            <w:r>
+              <w:t>Test 4-page website navigational links</w:t>
+            </w:r>
+          </w:p>
+        </w:tc>
+        <w:tc>
+          <w:tcPr>
+            <w:tcW w:w="1770" w:type="dxa"/>
+          </w:tcPr>
+          <w:p>
+            <w:pPr>
+              <w:jc w:val="center"/>
+            </w:pPr>
+            <w:r>
+              <w:t>(LO1) - 1</w:t>
+            </w:r>
+          </w:p>
+        </w:tc>
+        <w:sdt>
+          <w:sdtPr>
+            <w:id w:val="-1499417867"/>
+            <w14:checkbox>
+              <w14:checked w14:val="1"/>
+              <w14:checkedState w14:val="2612" w14:font="MS Gothic"/>
+              <w14:uncheckedState w14:val="2610" w14:font="MS Gothic"/>
+            </w14:checkbox>
+          </w:sdtPr>
+          <w:sdtContent>
+            <w:tc>
+              <w:tcPr>
+                <w:tcW w:w="1545" w:type="dxa"/>
+              </w:tcPr>
+              <w:p>
+                <w:pPr>
+                  <w:jc w:val="center"/>
+                </w:pPr>
+                <w:r>
+                  <w:rPr>
+                    <w:rFonts w:ascii="MS Gothic" w:eastAsia="MS Gothic" w:hAnsi="MS Gothic" w:hint="eastAsia"/>
+                  </w:rPr>
+                  <w:t>☒</w:t>
+                </w:r>
+              </w:p>
+            </w:tc>
+          </w:sdtContent>
+        </w:sdt>
+      </w:tr>
+      <w:tr>
+        <w:trPr>
+          <w:trHeight w:val="300"/>
+        </w:trPr>
+        <w:tc>
+          <w:tcPr>
+            <w:tcW w:w="810" w:type="dxa"/>
+          </w:tcPr>
+          <w:p>
+            <w:pPr>
+              <w:jc w:val="center"/>
+            </w:pPr>
+            <w:r>
+              <w:t>2</w:t>
+            </w:r>
+            <w:r>
+              <w:t>1</w:t>
+            </w:r>
+          </w:p>
+        </w:tc>
+        <w:tc>
+          <w:tcPr>
+            <w:tcW w:w="6675" w:type="dxa"/>
+          </w:tcPr>
+          <w:p>
+            <w:pPr>
+              <w:jc w:val="center"/>
+            </w:pPr>
+            <w:r>
+              <w:t>Test 4-page website on PC &amp; Mobile browsers</w:t>
+            </w:r>
+          </w:p>
+        </w:tc>
+        <w:tc>
+          <w:tcPr>
+            <w:tcW w:w="1770" w:type="dxa"/>
+          </w:tcPr>
+          <w:p>
+            <w:pPr>
+              <w:jc w:val="center"/>
+            </w:pPr>
+            <w:r>
+              <w:t>(LO1) - 1</w:t>
+            </w:r>
+          </w:p>
+        </w:tc>
+        <w:sdt>
+          <w:sdtPr>
+            <w:id w:val="-1056692307"/>
+            <w14:checkbox>
+              <w14:checked w14:val="1"/>
+              <w14:checkedState w14:val="2612" w14:font="MS Gothic"/>
+              <w14:uncheckedState w14:val="2610" w14:font="MS Gothic"/>
+            </w14:checkbox>
+          </w:sdtPr>
+          <w:sdtContent>
+            <w:tc>
+              <w:tcPr>
+                <w:tcW w:w="1545" w:type="dxa"/>
+              </w:tcPr>
+              <w:p>
+                <w:pPr>
+                  <w:jc w:val="center"/>
+                </w:pPr>
+                <w:r>
+                  <w:rPr>
+                    <w:rFonts w:ascii="MS Gothic" w:eastAsia="MS Gothic" w:hAnsi="MS Gothic" w:hint="eastAsia"/>
+                  </w:rPr>
+                  <w:t>☒</w:t>
+                </w:r>
+              </w:p>
+            </w:tc>
+          </w:sdtContent>
+        </w:sdt>
+      </w:tr>
+      <w:tr>
+        <w:trPr>
+          <w:trHeight w:val="300"/>
+        </w:trPr>
+        <w:tc>
+          <w:tcPr>
+            <w:tcW w:w="810" w:type="dxa"/>
+          </w:tcPr>
+          <w:p>
+            <w:pPr>
+              <w:jc w:val="center"/>
+            </w:pPr>
+            <w:r>
+              <w:t>2</w:t>
+            </w:r>
+            <w:r>
+              <w:t>2</w:t>
+            </w:r>
+          </w:p>
+        </w:tc>
+        <w:tc>
+          <w:tcPr>
+            <w:tcW w:w="6675" w:type="dxa"/>
+          </w:tcPr>
+          <w:p>
+            <w:pPr>
+              <w:jc w:val="center"/>
+            </w:pPr>
+            <w:r>
+              <w:t>Add Media Queries to make website responsive</w:t>
+            </w:r>
+            <w:r>
+              <w:t xml:space="preserve"> (3)</w:t>
+            </w:r>
+          </w:p>
+        </w:tc>
+        <w:tc>
+          <w:tcPr>
+            <w:tcW w:w="1770" w:type="dxa"/>
+          </w:tcPr>
+          <w:p>
+            <w:pPr>
+              <w:jc w:val="center"/>
+            </w:pPr>
+            <w:r>
+              <w:t>(LO3) - 1</w:t>
+            </w:r>
+          </w:p>
+        </w:tc>
+        <w:sdt>
+          <w:sdtPr>
+            <w:id w:val="1772202421"/>
+            <w14:checkbox>
+              <w14:checked w14:val="1"/>
+              <w14:checkedState w14:val="2612" w14:font="MS Gothic"/>
+              <w14:uncheckedState w14:val="2610" w14:font="MS Gothic"/>
+            </w14:checkbox>
+          </w:sdtPr>
+          <w:sdtContent>
+            <w:tc>
+              <w:tcPr>
+                <w:tcW w:w="1545" w:type="dxa"/>
+              </w:tcPr>
+              <w:p>
+                <w:pPr>
+                  <w:jc w:val="center"/>
+                </w:pPr>
+                <w:r>
+                  <w:rPr>
+                    <w:rFonts w:ascii="MS Gothic" w:eastAsia="MS Gothic" w:hAnsi="MS Gothic" w:hint="eastAsia"/>
+                  </w:rPr>
+                  <w:t>☒</w:t>
+                </w:r>
+              </w:p>
+            </w:tc>
+          </w:sdtContent>
+        </w:sdt>
+      </w:tr>
+      <w:tr>
+        <w:trPr>
+          <w:trHeight w:val="300"/>
+        </w:trPr>
+        <w:tc>
+          <w:tcPr>
+            <w:tcW w:w="810" w:type="dxa"/>
+          </w:tcPr>
+          <w:p>
+            <w:pPr>
+              <w:jc w:val="center"/>
+            </w:pPr>
+            <w:r>
+              <w:t>2</w:t>
+            </w:r>
+            <w:r>
+              <w:t>3</w:t>
+            </w:r>
+          </w:p>
+        </w:tc>
+        <w:tc>
+          <w:tcPr>
+            <w:tcW w:w="6675" w:type="dxa"/>
+          </w:tcPr>
+          <w:p>
+            <w:pPr>
+              <w:jc w:val="center"/>
+            </w:pPr>
+            <w:r>
+              <w:t>Add CSS Effects (3)</w:t>
+            </w:r>
+          </w:p>
+        </w:tc>
+        <w:tc>
+          <w:tcPr>
+            <w:tcW w:w="1770" w:type="dxa"/>
+          </w:tcPr>
+          <w:p>
+            <w:pPr>
+              <w:jc w:val="center"/>
+            </w:pPr>
+            <w:r>
+              <w:t>(LO3) - 2</w:t>
+            </w:r>
+          </w:p>
+        </w:tc>
+        <w:sdt>
+          <w:sdtPr>
+            <w:id w:val="1185873983"/>
+            <w14:checkbox>
+              <w14:checked w14:val="1"/>
+              <w14:checkedState w14:val="2612" w14:font="MS Gothic"/>
+              <w14:uncheckedState w14:val="2610" w14:font="MS Gothic"/>
+            </w14:checkbox>
+          </w:sdtPr>
+          <w:sdtContent>
+            <w:tc>
+              <w:tcPr>
+                <w:tcW w:w="1545" w:type="dxa"/>
+              </w:tcPr>
+              <w:p>
+                <w:pPr>
+                  <w:jc w:val="center"/>
+                </w:pPr>
+                <w:r>
+                  <w:rPr>
+                    <w:rFonts w:ascii="MS Gothic" w:eastAsia="MS Gothic" w:hAnsi="MS Gothic" w:hint="eastAsia"/>
+                  </w:rPr>
+                  <w:t>☒</w:t>
+                </w:r>
+              </w:p>
+            </w:tc>
+          </w:sdtContent>
+        </w:sdt>
+      </w:tr>
+      <w:tr>
+        <w:trPr>
+          <w:trHeight w:val="300"/>
+        </w:trPr>
+        <w:tc>
+          <w:tcPr>
+            <w:tcW w:w="810" w:type="dxa"/>
+          </w:tcPr>
+          <w:p>
+            <w:pPr>
+              <w:jc w:val="center"/>
+            </w:pPr>
+            <w:r>
+              <w:t>2</w:t>
+            </w:r>
+            <w:r>
+              <w:t>4</w:t>
+            </w:r>
+          </w:p>
+        </w:tc>
+        <w:tc>
+          <w:tcPr>
+            <w:tcW w:w="6675" w:type="dxa"/>
+          </w:tcPr>
+          <w:p>
+            <w:pPr>
+              <w:jc w:val="center"/>
+            </w:pPr>
+            <w:r>
+              <w:t>Add HTML API (Google Map) (1)</w:t>
+            </w:r>
+          </w:p>
+        </w:tc>
+        <w:tc>
+          <w:tcPr>
+            <w:tcW w:w="1770" w:type="dxa"/>
+          </w:tcPr>
+          <w:p>
+            <w:pPr>
+              <w:jc w:val="center"/>
+            </w:pPr>
+            <w:r>
+              <w:t>(LO2) - 1</w:t>
+            </w:r>
+          </w:p>
+        </w:tc>
+        <w:sdt>
+          <w:sdtPr>
+            <w:id w:val="-1585448661"/>
             <w14:checkbox>
               <w14:checked w14:val="0"/>
               <w14:checkedState w14:val="2612" w14:font="MS Gothic"/>
               <w14:uncheckedState w14:val="2610" w14:font="MS Gothic"/>
             </w14:checkbox>
           </w:sdtPr>
-          <w:sdtEndPr/>
           <w:sdtContent>
             <w:tc>
               <w:tcPr>
@@ -1430,10 +2032,10 @@
               <w:jc w:val="center"/>
             </w:pPr>
             <w:r>
-              <w:t>1</w:t>
-            </w:r>
-            <w:r>
-              <w:t>7</w:t>
+              <w:t>2</w:t>
+            </w:r>
+            <w:r>
+              <w:t>5</w:t>
             </w:r>
           </w:p>
         </w:tc>
@@ -1446,16 +2048,7 @@
               <w:jc w:val="center"/>
             </w:pPr>
             <w:r>
-              <w:t xml:space="preserve">Add Meta data </w:t>
-            </w:r>
-            <w:r>
-              <w:t xml:space="preserve">as </w:t>
-            </w:r>
-            <w:r>
-              <w:t>per Specification</w:t>
-            </w:r>
-            <w:r>
-              <w:t xml:space="preserve"> (all pages)</w:t>
+              <w:t>Add JAVASCRIPT API (News Ticker) (1)</w:t>
             </w:r>
           </w:p>
         </w:tc>
@@ -1468,20 +2061,19 @@
               <w:jc w:val="center"/>
             </w:pPr>
             <w:r>
-              <w:t>(LO1) - 1</w:t>
+              <w:t>(LO2) - 2</w:t>
             </w:r>
           </w:p>
         </w:tc>
         <w:sdt>
           <w:sdtPr>
-            <w:id w:val="1056502699"/>
+            <w:id w:val="-2133545158"/>
             <w14:checkbox>
               <w14:checked w14:val="0"/>
               <w14:checkedState w14:val="2612" w14:font="MS Gothic"/>
               <w14:uncheckedState w14:val="2610" w14:font="MS Gothic"/>
             </w14:checkbox>
           </w:sdtPr>
-          <w:sdtEndPr/>
           <w:sdtContent>
             <w:tc>
               <w:tcPr>
@@ -1515,10 +2107,10 @@
               <w:jc w:val="center"/>
             </w:pPr>
             <w:r>
-              <w:t>1</w:t>
-            </w:r>
-            <w:r>
-              <w:t>8</w:t>
+              <w:t>2</w:t>
+            </w:r>
+            <w:r>
+              <w:t>6</w:t>
             </w:r>
           </w:p>
         </w:tc>
@@ -1531,7 +2123,13 @@
               <w:jc w:val="center"/>
             </w:pPr>
             <w:r>
-              <w:t>Add Google Fonts to website</w:t>
+              <w:t>Add LIBRARY API (</w:t>
+            </w:r>
+            <w:r>
+              <w:t>jQuery)</w:t>
+            </w:r>
+            <w:r>
+              <w:t xml:space="preserve"> (1)</w:t>
             </w:r>
           </w:p>
         </w:tc>
@@ -1544,23 +2142,19 @@
               <w:jc w:val="center"/>
             </w:pPr>
             <w:r>
-              <w:t>(LO1) - 1</w:t>
-            </w:r>
-            <w:r>
-              <w:t>/2</w:t>
+              <w:t>(LO2) - 3</w:t>
             </w:r>
           </w:p>
         </w:tc>
         <w:sdt>
           <w:sdtPr>
-            <w:id w:val="39635735"/>
+            <w:id w:val="-993175657"/>
             <w14:checkbox>
               <w14:checked w14:val="0"/>
               <w14:checkedState w14:val="2612" w14:font="MS Gothic"/>
               <w14:uncheckedState w14:val="2610" w14:font="MS Gothic"/>
             </w14:checkbox>
           </w:sdtPr>
-          <w:sdtEndPr/>
           <w:sdtContent>
             <w:tc>
               <w:tcPr>
@@ -1594,10 +2188,10 @@
               <w:jc w:val="center"/>
             </w:pPr>
             <w:r>
-              <w:t>1</w:t>
-            </w:r>
-            <w:r>
-              <w:t>9</w:t>
+              <w:t>2</w:t>
+            </w:r>
+            <w:r>
+              <w:t>7</w:t>
             </w:r>
           </w:p>
         </w:tc>
@@ -1610,10 +2204,19 @@
               <w:jc w:val="center"/>
             </w:pPr>
             <w:r>
-              <w:t>Add Social Media Icons &amp; Copyright Symbol to website</w:t>
-            </w:r>
-            <w:r>
-              <w:t xml:space="preserve"> (3)</w:t>
+              <w:t xml:space="preserve">Add a </w:t>
+            </w:r>
+            <w:r>
+              <w:t xml:space="preserve">HTML </w:t>
+            </w:r>
+            <w:r>
+              <w:t xml:space="preserve">Form with </w:t>
+            </w:r>
+            <w:r>
+              <w:t xml:space="preserve">JavaScript </w:t>
+            </w:r>
+            <w:r>
+              <w:t>Validation (1)</w:t>
             </w:r>
           </w:p>
         </w:tc>
@@ -1626,23 +2229,19 @@
               <w:jc w:val="center"/>
             </w:pPr>
             <w:r>
-              <w:t>(LO1) - 1</w:t>
-            </w:r>
-            <w:r>
-              <w:t>/2</w:t>
+              <w:t>(LO1) - 3</w:t>
             </w:r>
           </w:p>
         </w:tc>
         <w:sdt>
           <w:sdtPr>
-            <w:id w:val="-651837796"/>
+            <w:id w:val="56982022"/>
             <w14:checkbox>
               <w14:checked w14:val="0"/>
               <w14:checkedState w14:val="2612" w14:font="MS Gothic"/>
               <w14:uncheckedState w14:val="2610" w14:font="MS Gothic"/>
             </w14:checkbox>
           </w:sdtPr>
-          <w:sdtEndPr/>
           <w:sdtContent>
             <w:tc>
               <w:tcPr>
@@ -1676,7 +2275,10 @@
               <w:jc w:val="center"/>
             </w:pPr>
             <w:r>
-              <w:t>20</w:t>
+              <w:t>2</w:t>
+            </w:r>
+            <w:r>
+              <w:t>8</w:t>
             </w:r>
           </w:p>
         </w:tc>
@@ -1689,7 +2291,7 @@
               <w:jc w:val="center"/>
             </w:pPr>
             <w:r>
-              <w:t>Test 4-page website navigational links</w:t>
+              <w:t>Add a JavaScript Date &amp; Time (1)</w:t>
             </w:r>
           </w:p>
         </w:tc>
@@ -1702,20 +2304,19 @@
               <w:jc w:val="center"/>
             </w:pPr>
             <w:r>
-              <w:t>(LO1) - 1</w:t>
+              <w:t>(LO1) - 3</w:t>
             </w:r>
           </w:p>
         </w:tc>
         <w:sdt>
           <w:sdtPr>
-            <w:id w:val="-1499417867"/>
+            <w:id w:val="447281591"/>
             <w14:checkbox>
               <w14:checked w14:val="0"/>
               <w14:checkedState w14:val="2612" w14:font="MS Gothic"/>
               <w14:uncheckedState w14:val="2610" w14:font="MS Gothic"/>
             </w14:checkbox>
           </w:sdtPr>
-          <w:sdtEndPr/>
           <w:sdtContent>
             <w:tc>
               <w:tcPr>
@@ -1752,7 +2353,7 @@
               <w:t>2</w:t>
             </w:r>
             <w:r>
-              <w:t>1</w:t>
+              <w:t>9</w:t>
             </w:r>
           </w:p>
         </w:tc>
@@ -1765,7 +2366,7 @@
               <w:jc w:val="center"/>
             </w:pPr>
             <w:r>
-              <w:t>Test 4-page website on PC &amp; Mobile browsers</w:t>
+              <w:t>Add a Javascript or jQuery Interactive Photo Gallery (1)</w:t>
             </w:r>
           </w:p>
         </w:tc>
@@ -1778,20 +2379,19 @@
               <w:jc w:val="center"/>
             </w:pPr>
             <w:r>
-              <w:t>(LO1) - 1</w:t>
+              <w:t>(LO1) - 3</w:t>
             </w:r>
           </w:p>
         </w:tc>
         <w:sdt>
           <w:sdtPr>
-            <w:id w:val="-1056692307"/>
+            <w:id w:val="-1391954583"/>
             <w14:checkbox>
               <w14:checked w14:val="0"/>
               <w14:checkedState w14:val="2612" w14:font="MS Gothic"/>
               <w14:uncheckedState w14:val="2610" w14:font="MS Gothic"/>
             </w14:checkbox>
           </w:sdtPr>
-          <w:sdtEndPr/>
           <w:sdtContent>
             <w:tc>
               <w:tcPr>
@@ -1825,10 +2425,7 @@
               <w:jc w:val="center"/>
             </w:pPr>
             <w:r>
-              <w:t>2</w:t>
-            </w:r>
-            <w:r>
-              <w:t>2</w:t>
+              <w:t>30</w:t>
             </w:r>
           </w:p>
         </w:tc>
@@ -1841,10 +2438,13 @@
               <w:jc w:val="center"/>
             </w:pPr>
             <w:r>
-              <w:t>Add Media Queries to make website responsive</w:t>
-            </w:r>
-            <w:r>
-              <w:t xml:space="preserve"> (3)</w:t>
+              <w:t>Use Java</w:t>
+            </w:r>
+            <w:r>
+              <w:t>S</w:t>
+            </w:r>
+            <w:r>
+              <w:t>cript &amp; HTML Document Object Model (DOM)</w:t>
             </w:r>
           </w:p>
         </w:tc>
@@ -1857,20 +2457,244 @@
               <w:jc w:val="center"/>
             </w:pPr>
             <w:r>
-              <w:t>(LO3) - 1</w:t>
+              <w:t>(LO1) - 4</w:t>
             </w:r>
           </w:p>
         </w:tc>
         <w:sdt>
           <w:sdtPr>
-            <w:id w:val="1772202421"/>
+            <w:id w:val="-479309126"/>
+            <w14:checkbox>
+              <w14:checked w14:val="1"/>
+              <w14:checkedState w14:val="2612" w14:font="MS Gothic"/>
+              <w14:uncheckedState w14:val="2610" w14:font="MS Gothic"/>
+            </w14:checkbox>
+          </w:sdtPr>
+          <w:sdtContent>
+            <w:tc>
+              <w:tcPr>
+                <w:tcW w:w="1545" w:type="dxa"/>
+              </w:tcPr>
+              <w:p>
+                <w:pPr>
+                  <w:jc w:val="center"/>
+                </w:pPr>
+                <w:r>
+                  <w:rPr>
+                    <w:rFonts w:ascii="MS Gothic" w:eastAsia="MS Gothic" w:hAnsi="MS Gothic" w:hint="eastAsia"/>
+                  </w:rPr>
+                  <w:t>☒</w:t>
+                </w:r>
+              </w:p>
+            </w:tc>
+          </w:sdtContent>
+        </w:sdt>
+      </w:tr>
+      <w:tr>
+        <w:trPr>
+          <w:trHeight w:val="300"/>
+        </w:trPr>
+        <w:tc>
+          <w:tcPr>
+            <w:tcW w:w="810" w:type="dxa"/>
+          </w:tcPr>
+          <w:p>
+            <w:pPr>
+              <w:jc w:val="center"/>
+            </w:pPr>
+            <w:r>
+              <w:t>31</w:t>
+            </w:r>
+          </w:p>
+        </w:tc>
+        <w:tc>
+          <w:tcPr>
+            <w:tcW w:w="6675" w:type="dxa"/>
+          </w:tcPr>
+          <w:p>
+            <w:pPr>
+              <w:jc w:val="center"/>
+            </w:pPr>
+            <w:r>
+              <w:t>Use DOM Programming Interface</w:t>
+            </w:r>
+          </w:p>
+        </w:tc>
+        <w:tc>
+          <w:tcPr>
+            <w:tcW w:w="1770" w:type="dxa"/>
+          </w:tcPr>
+          <w:p>
+            <w:pPr>
+              <w:jc w:val="center"/>
+            </w:pPr>
+            <w:r>
+              <w:t>(LO1) - 5</w:t>
+            </w:r>
+          </w:p>
+        </w:tc>
+        <w:sdt>
+          <w:sdtPr>
+            <w:id w:val="-310095541"/>
+            <w14:checkbox>
+              <w14:checked w14:val="1"/>
+              <w14:checkedState w14:val="2612" w14:font="MS Gothic"/>
+              <w14:uncheckedState w14:val="2610" w14:font="MS Gothic"/>
+            </w14:checkbox>
+          </w:sdtPr>
+          <w:sdtContent>
+            <w:tc>
+              <w:tcPr>
+                <w:tcW w:w="1545" w:type="dxa"/>
+              </w:tcPr>
+              <w:p>
+                <w:pPr>
+                  <w:jc w:val="center"/>
+                </w:pPr>
+                <w:r>
+                  <w:rPr>
+                    <w:rFonts w:ascii="MS Gothic" w:eastAsia="MS Gothic" w:hAnsi="MS Gothic" w:hint="eastAsia"/>
+                  </w:rPr>
+                  <w:t>☒</w:t>
+                </w:r>
+              </w:p>
+            </w:tc>
+          </w:sdtContent>
+        </w:sdt>
+      </w:tr>
+      <w:tr>
+        <w:trPr>
+          <w:trHeight w:val="300"/>
+        </w:trPr>
+        <w:tc>
+          <w:tcPr>
+            <w:tcW w:w="810" w:type="dxa"/>
+          </w:tcPr>
+          <w:p>
+            <w:pPr>
+              <w:jc w:val="center"/>
+            </w:pPr>
+            <w:r>
+              <w:t>32</w:t>
+            </w:r>
+          </w:p>
+        </w:tc>
+        <w:tc>
+          <w:tcPr>
+            <w:tcW w:w="6675" w:type="dxa"/>
+          </w:tcPr>
+          <w:p>
+            <w:pPr>
+              <w:jc w:val="center"/>
+            </w:pPr>
+            <w:r>
+              <w:t xml:space="preserve">HTML, CSS &amp; </w:t>
+            </w:r>
+            <w:r>
+              <w:t>JavaScript W</w:t>
+            </w:r>
+            <w:r>
+              <w:t xml:space="preserve">3C </w:t>
+            </w:r>
+            <w:r>
+              <w:t>Complient &amp; Validate</w:t>
+            </w:r>
+          </w:p>
+        </w:tc>
+        <w:tc>
+          <w:tcPr>
+            <w:tcW w:w="1770" w:type="dxa"/>
+          </w:tcPr>
+          <w:p>
+            <w:pPr>
+              <w:jc w:val="center"/>
+            </w:pPr>
+            <w:r>
+              <w:t>(LO1) - 6</w:t>
+            </w:r>
+          </w:p>
+        </w:tc>
+        <w:sdt>
+          <w:sdtPr>
+            <w:id w:val="-204875124"/>
+            <w14:checkbox>
+              <w14:checked w14:val="1"/>
+              <w14:checkedState w14:val="2612" w14:font="MS Gothic"/>
+              <w14:uncheckedState w14:val="2610" w14:font="MS Gothic"/>
+            </w14:checkbox>
+          </w:sdtPr>
+          <w:sdtContent>
+            <w:tc>
+              <w:tcPr>
+                <w:tcW w:w="1545" w:type="dxa"/>
+              </w:tcPr>
+              <w:p>
+                <w:pPr>
+                  <w:jc w:val="center"/>
+                </w:pPr>
+                <w:r>
+                  <w:rPr>
+                    <w:rFonts w:ascii="MS Gothic" w:eastAsia="MS Gothic" w:hAnsi="MS Gothic" w:hint="eastAsia"/>
+                  </w:rPr>
+                  <w:t>☒</w:t>
+                </w:r>
+              </w:p>
+            </w:tc>
+          </w:sdtContent>
+        </w:sdt>
+      </w:tr>
+      <w:tr>
+        <w:trPr>
+          <w:trHeight w:val="300"/>
+        </w:trPr>
+        <w:tc>
+          <w:tcPr>
+            <w:tcW w:w="810" w:type="dxa"/>
+          </w:tcPr>
+          <w:p>
+            <w:pPr>
+              <w:jc w:val="center"/>
+            </w:pPr>
+            <w:r>
+              <w:t>33</w:t>
+            </w:r>
+          </w:p>
+        </w:tc>
+        <w:tc>
+          <w:tcPr>
+            <w:tcW w:w="6675" w:type="dxa"/>
+          </w:tcPr>
+          <w:p>
+            <w:pPr>
+              <w:jc w:val="center"/>
+            </w:pPr>
+            <w:r>
+              <w:t>Upload your completed website to - Netlify</w:t>
+            </w:r>
+          </w:p>
+        </w:tc>
+        <w:tc>
+          <w:tcPr>
+            <w:tcW w:w="1770" w:type="dxa"/>
+          </w:tcPr>
+          <w:p>
+            <w:pPr>
+              <w:jc w:val="center"/>
+            </w:pPr>
+            <w:r>
+              <w:t>(LO1) - 6</w:t>
+            </w:r>
+          </w:p>
+        </w:tc>
+        <w:sdt>
+          <w:sdtPr>
+            <w:id w:val="266894703"/>
             <w14:checkbox>
               <w14:checked w14:val="0"/>
               <w14:checkedState w14:val="2612" w14:font="MS Gothic"/>
               <w14:uncheckedState w14:val="2610" w14:font="MS Gothic"/>
             </w14:checkbox>
           </w:sdtPr>
-          <w:sdtEndPr/>
           <w:sdtContent>
             <w:tc>
               <w:tcPr>
@@ -1904,10 +2728,7 @@
               <w:jc w:val="center"/>
             </w:pPr>
             <w:r>
-              <w:t>2</w:t>
-            </w:r>
-            <w:r>
-              <w:t>3</w:t>
+              <w:t>34</w:t>
             </w:r>
           </w:p>
         </w:tc>
@@ -1920,7 +2741,7 @@
               <w:jc w:val="center"/>
             </w:pPr>
             <w:r>
-              <w:t>Add CSS Effects (3)</w:t>
+              <w:t>Test your completed website on different devices (2)</w:t>
             </w:r>
           </w:p>
         </w:tc>
@@ -1933,20 +2754,19 @@
               <w:jc w:val="center"/>
             </w:pPr>
             <w:r>
-              <w:t>(LO3) - 2</w:t>
+              <w:t>(LO1) - 6</w:t>
             </w:r>
           </w:p>
         </w:tc>
         <w:sdt>
           <w:sdtPr>
-            <w:id w:val="1185873983"/>
+            <w:id w:val="-823206942"/>
             <w14:checkbox>
               <w14:checked w14:val="0"/>
               <w14:checkedState w14:val="2612" w14:font="MS Gothic"/>
               <w14:uncheckedState w14:val="2610" w14:font="MS Gothic"/>
             </w14:checkbox>
           </w:sdtPr>
-          <w:sdtEndPr/>
           <w:sdtContent>
             <w:tc>
               <w:tcPr>
@@ -1980,860 +2800,6 @@
               <w:jc w:val="center"/>
             </w:pPr>
             <w:r>
-              <w:t>2</w:t>
-            </w:r>
-            <w:r>
-              <w:t>4</w:t>
-            </w:r>
-          </w:p>
-        </w:tc>
-        <w:tc>
-          <w:tcPr>
-            <w:tcW w:w="6675" w:type="dxa"/>
-          </w:tcPr>
-          <w:p>
-            <w:pPr>
-              <w:jc w:val="center"/>
-            </w:pPr>
-            <w:r>
-              <w:t>Add HTML API (Google Map) (1)</w:t>
-            </w:r>
-          </w:p>
-        </w:tc>
-        <w:tc>
-          <w:tcPr>
-            <w:tcW w:w="1770" w:type="dxa"/>
-          </w:tcPr>
-          <w:p>
-            <w:pPr>
-              <w:jc w:val="center"/>
-            </w:pPr>
-            <w:r>
-              <w:t>(LO2) - 1</w:t>
-            </w:r>
-          </w:p>
-        </w:tc>
-        <w:sdt>
-          <w:sdtPr>
-            <w:id w:val="-1585448661"/>
-            <w14:checkbox>
-              <w14:checked w14:val="0"/>
-              <w14:checkedState w14:val="2612" w14:font="MS Gothic"/>
-              <w14:uncheckedState w14:val="2610" w14:font="MS Gothic"/>
-            </w14:checkbox>
-          </w:sdtPr>
-          <w:sdtEndPr/>
-          <w:sdtContent>
-            <w:tc>
-              <w:tcPr>
-                <w:tcW w:w="1545" w:type="dxa"/>
-              </w:tcPr>
-              <w:p>
-                <w:pPr>
-                  <w:jc w:val="center"/>
-                </w:pPr>
-                <w:r>
-                  <w:rPr>
-                    <w:rFonts w:ascii="MS Gothic" w:eastAsia="MS Gothic" w:hAnsi="MS Gothic" w:hint="eastAsia"/>
-                  </w:rPr>
-                  <w:t>☐</w:t>
-                </w:r>
-              </w:p>
-            </w:tc>
-          </w:sdtContent>
-        </w:sdt>
-      </w:tr>
-      <w:tr>
-        <w:trPr>
-          <w:trHeight w:val="300"/>
-        </w:trPr>
-        <w:tc>
-          <w:tcPr>
-            <w:tcW w:w="810" w:type="dxa"/>
-          </w:tcPr>
-          <w:p>
-            <w:pPr>
-              <w:jc w:val="center"/>
-            </w:pPr>
-            <w:r>
-              <w:t>2</w:t>
-            </w:r>
-            <w:r>
-              <w:t>5</w:t>
-            </w:r>
-          </w:p>
-        </w:tc>
-        <w:tc>
-          <w:tcPr>
-            <w:tcW w:w="6675" w:type="dxa"/>
-          </w:tcPr>
-          <w:p>
-            <w:pPr>
-              <w:jc w:val="center"/>
-            </w:pPr>
-            <w:r>
-              <w:t>Add JAVASCRIPT API (News Ticker) (1)</w:t>
-            </w:r>
-          </w:p>
-        </w:tc>
-        <w:tc>
-          <w:tcPr>
-            <w:tcW w:w="1770" w:type="dxa"/>
-          </w:tcPr>
-          <w:p>
-            <w:pPr>
-              <w:jc w:val="center"/>
-            </w:pPr>
-            <w:r>
-              <w:t>(LO2) - 2</w:t>
-            </w:r>
-          </w:p>
-        </w:tc>
-        <w:sdt>
-          <w:sdtPr>
-            <w:id w:val="-2133545158"/>
-            <w14:checkbox>
-              <w14:checked w14:val="0"/>
-              <w14:checkedState w14:val="2612" w14:font="MS Gothic"/>
-              <w14:uncheckedState w14:val="2610" w14:font="MS Gothic"/>
-            </w14:checkbox>
-          </w:sdtPr>
-          <w:sdtEndPr/>
-          <w:sdtContent>
-            <w:tc>
-              <w:tcPr>
-                <w:tcW w:w="1545" w:type="dxa"/>
-              </w:tcPr>
-              <w:p>
-                <w:pPr>
-                  <w:jc w:val="center"/>
-                </w:pPr>
-                <w:r>
-                  <w:rPr>
-                    <w:rFonts w:ascii="MS Gothic" w:eastAsia="MS Gothic" w:hAnsi="MS Gothic" w:hint="eastAsia"/>
-                  </w:rPr>
-                  <w:t>☐</w:t>
-                </w:r>
-              </w:p>
-            </w:tc>
-          </w:sdtContent>
-        </w:sdt>
-      </w:tr>
-      <w:tr>
-        <w:trPr>
-          <w:trHeight w:val="300"/>
-        </w:trPr>
-        <w:tc>
-          <w:tcPr>
-            <w:tcW w:w="810" w:type="dxa"/>
-          </w:tcPr>
-          <w:p>
-            <w:pPr>
-              <w:jc w:val="center"/>
-            </w:pPr>
-            <w:r>
-              <w:t>2</w:t>
-            </w:r>
-            <w:r>
-              <w:t>6</w:t>
-            </w:r>
-          </w:p>
-        </w:tc>
-        <w:tc>
-          <w:tcPr>
-            <w:tcW w:w="6675" w:type="dxa"/>
-          </w:tcPr>
-          <w:p>
-            <w:pPr>
-              <w:jc w:val="center"/>
-            </w:pPr>
-            <w:r>
-              <w:t>Add LIBRARY API (</w:t>
-            </w:r>
-            <w:r>
-              <w:t>jQuery)</w:t>
-            </w:r>
-            <w:r>
-              <w:t xml:space="preserve"> (1)</w:t>
-            </w:r>
-          </w:p>
-        </w:tc>
-        <w:tc>
-          <w:tcPr>
-            <w:tcW w:w="1770" w:type="dxa"/>
-          </w:tcPr>
-          <w:p>
-            <w:pPr>
-              <w:jc w:val="center"/>
-            </w:pPr>
-            <w:r>
-              <w:t>(LO2) - 3</w:t>
-            </w:r>
-          </w:p>
-        </w:tc>
-        <w:sdt>
-          <w:sdtPr>
-            <w:id w:val="-993175657"/>
-            <w14:checkbox>
-              <w14:checked w14:val="0"/>
-              <w14:checkedState w14:val="2612" w14:font="MS Gothic"/>
-              <w14:uncheckedState w14:val="2610" w14:font="MS Gothic"/>
-            </w14:checkbox>
-          </w:sdtPr>
-          <w:sdtEndPr/>
-          <w:sdtContent>
-            <w:tc>
-              <w:tcPr>
-                <w:tcW w:w="1545" w:type="dxa"/>
-              </w:tcPr>
-              <w:p>
-                <w:pPr>
-                  <w:jc w:val="center"/>
-                </w:pPr>
-                <w:r>
-                  <w:rPr>
-                    <w:rFonts w:ascii="MS Gothic" w:eastAsia="MS Gothic" w:hAnsi="MS Gothic" w:hint="eastAsia"/>
-                  </w:rPr>
-                  <w:t>☐</w:t>
-                </w:r>
-              </w:p>
-            </w:tc>
-          </w:sdtContent>
-        </w:sdt>
-      </w:tr>
-      <w:tr>
-        <w:trPr>
-          <w:trHeight w:val="300"/>
-        </w:trPr>
-        <w:tc>
-          <w:tcPr>
-            <w:tcW w:w="810" w:type="dxa"/>
-          </w:tcPr>
-          <w:p>
-            <w:pPr>
-              <w:jc w:val="center"/>
-            </w:pPr>
-            <w:r>
-              <w:t>2</w:t>
-            </w:r>
-            <w:r>
-              <w:t>7</w:t>
-            </w:r>
-          </w:p>
-        </w:tc>
-        <w:tc>
-          <w:tcPr>
-            <w:tcW w:w="6675" w:type="dxa"/>
-          </w:tcPr>
-          <w:p>
-            <w:pPr>
-              <w:jc w:val="center"/>
-            </w:pPr>
-            <w:r>
-              <w:t xml:space="preserve">Add a </w:t>
-            </w:r>
-            <w:r>
-              <w:t xml:space="preserve">HTML </w:t>
-            </w:r>
-            <w:r>
-              <w:t xml:space="preserve">Form with </w:t>
-            </w:r>
-            <w:r>
-              <w:t xml:space="preserve">JavaScript </w:t>
-            </w:r>
-            <w:r>
-              <w:t>Validation (1)</w:t>
-            </w:r>
-          </w:p>
-        </w:tc>
-        <w:tc>
-          <w:tcPr>
-            <w:tcW w:w="1770" w:type="dxa"/>
-          </w:tcPr>
-          <w:p>
-            <w:pPr>
-              <w:jc w:val="center"/>
-            </w:pPr>
-            <w:r>
-              <w:t>(LO1) - 3</w:t>
-            </w:r>
-          </w:p>
-        </w:tc>
-        <w:sdt>
-          <w:sdtPr>
-            <w:id w:val="56982022"/>
-            <w14:checkbox>
-              <w14:checked w14:val="0"/>
-              <w14:checkedState w14:val="2612" w14:font="MS Gothic"/>
-              <w14:uncheckedState w14:val="2610" w14:font="MS Gothic"/>
-            </w14:checkbox>
-          </w:sdtPr>
-          <w:sdtEndPr/>
-          <w:sdtContent>
-            <w:tc>
-              <w:tcPr>
-                <w:tcW w:w="1545" w:type="dxa"/>
-              </w:tcPr>
-              <w:p>
-                <w:pPr>
-                  <w:jc w:val="center"/>
-                </w:pPr>
-                <w:r>
-                  <w:rPr>
-                    <w:rFonts w:ascii="MS Gothic" w:eastAsia="MS Gothic" w:hAnsi="MS Gothic" w:hint="eastAsia"/>
-                  </w:rPr>
-                  <w:t>☐</w:t>
-                </w:r>
-              </w:p>
-            </w:tc>
-          </w:sdtContent>
-        </w:sdt>
-      </w:tr>
-      <w:tr>
-        <w:trPr>
-          <w:trHeight w:val="300"/>
-        </w:trPr>
-        <w:tc>
-          <w:tcPr>
-            <w:tcW w:w="810" w:type="dxa"/>
-          </w:tcPr>
-          <w:p>
-            <w:pPr>
-              <w:jc w:val="center"/>
-            </w:pPr>
-            <w:r>
-              <w:t>2</w:t>
-            </w:r>
-            <w:r>
-              <w:t>8</w:t>
-            </w:r>
-          </w:p>
-        </w:tc>
-        <w:tc>
-          <w:tcPr>
-            <w:tcW w:w="6675" w:type="dxa"/>
-          </w:tcPr>
-          <w:p>
-            <w:pPr>
-              <w:jc w:val="center"/>
-            </w:pPr>
-            <w:r>
-              <w:t>Add a JavaScript Date &amp; Time (1)</w:t>
-            </w:r>
-          </w:p>
-        </w:tc>
-        <w:tc>
-          <w:tcPr>
-            <w:tcW w:w="1770" w:type="dxa"/>
-          </w:tcPr>
-          <w:p>
-            <w:pPr>
-              <w:jc w:val="center"/>
-            </w:pPr>
-            <w:r>
-              <w:t>(LO1) - 3</w:t>
-            </w:r>
-          </w:p>
-        </w:tc>
-        <w:sdt>
-          <w:sdtPr>
-            <w:id w:val="447281591"/>
-            <w14:checkbox>
-              <w14:checked w14:val="0"/>
-              <w14:checkedState w14:val="2612" w14:font="MS Gothic"/>
-              <w14:uncheckedState w14:val="2610" w14:font="MS Gothic"/>
-            </w14:checkbox>
-          </w:sdtPr>
-          <w:sdtEndPr/>
-          <w:sdtContent>
-            <w:tc>
-              <w:tcPr>
-                <w:tcW w:w="1545" w:type="dxa"/>
-              </w:tcPr>
-              <w:p>
-                <w:pPr>
-                  <w:jc w:val="center"/>
-                </w:pPr>
-                <w:r>
-                  <w:rPr>
-                    <w:rFonts w:ascii="MS Gothic" w:eastAsia="MS Gothic" w:hAnsi="MS Gothic" w:hint="eastAsia"/>
-                  </w:rPr>
-                  <w:t>☐</w:t>
-                </w:r>
-              </w:p>
-            </w:tc>
-          </w:sdtContent>
-        </w:sdt>
-      </w:tr>
-      <w:tr>
-        <w:trPr>
-          <w:trHeight w:val="300"/>
-        </w:trPr>
-        <w:tc>
-          <w:tcPr>
-            <w:tcW w:w="810" w:type="dxa"/>
-          </w:tcPr>
-          <w:p>
-            <w:pPr>
-              <w:jc w:val="center"/>
-            </w:pPr>
-            <w:r>
-              <w:t>2</w:t>
-            </w:r>
-            <w:r>
-              <w:t>9</w:t>
-            </w:r>
-          </w:p>
-        </w:tc>
-        <w:tc>
-          <w:tcPr>
-            <w:tcW w:w="6675" w:type="dxa"/>
-          </w:tcPr>
-          <w:p>
-            <w:pPr>
-              <w:jc w:val="center"/>
-            </w:pPr>
-            <w:r>
-              <w:t>Add a Javascript or jQuery Interactive Photo Gallery (1)</w:t>
-            </w:r>
-          </w:p>
-        </w:tc>
-        <w:tc>
-          <w:tcPr>
-            <w:tcW w:w="1770" w:type="dxa"/>
-          </w:tcPr>
-          <w:p>
-            <w:pPr>
-              <w:jc w:val="center"/>
-            </w:pPr>
-            <w:r>
-              <w:t>(LO1) - 3</w:t>
-            </w:r>
-          </w:p>
-        </w:tc>
-        <w:sdt>
-          <w:sdtPr>
-            <w:id w:val="-1391954583"/>
-            <w14:checkbox>
-              <w14:checked w14:val="0"/>
-              <w14:checkedState w14:val="2612" w14:font="MS Gothic"/>
-              <w14:uncheckedState w14:val="2610" w14:font="MS Gothic"/>
-            </w14:checkbox>
-          </w:sdtPr>
-          <w:sdtEndPr/>
-          <w:sdtContent>
-            <w:tc>
-              <w:tcPr>
-                <w:tcW w:w="1545" w:type="dxa"/>
-              </w:tcPr>
-              <w:p>
-                <w:pPr>
-                  <w:jc w:val="center"/>
-                </w:pPr>
-                <w:r>
-                  <w:rPr>
-                    <w:rFonts w:ascii="MS Gothic" w:eastAsia="MS Gothic" w:hAnsi="MS Gothic" w:hint="eastAsia"/>
-                  </w:rPr>
-                  <w:t>☐</w:t>
-                </w:r>
-              </w:p>
-            </w:tc>
-          </w:sdtContent>
-        </w:sdt>
-      </w:tr>
-      <w:tr>
-        <w:trPr>
-          <w:trHeight w:val="300"/>
-        </w:trPr>
-        <w:tc>
-          <w:tcPr>
-            <w:tcW w:w="810" w:type="dxa"/>
-          </w:tcPr>
-          <w:p>
-            <w:pPr>
-              <w:jc w:val="center"/>
-            </w:pPr>
-            <w:r>
-              <w:t>30</w:t>
-            </w:r>
-          </w:p>
-        </w:tc>
-        <w:tc>
-          <w:tcPr>
-            <w:tcW w:w="6675" w:type="dxa"/>
-          </w:tcPr>
-          <w:p>
-            <w:pPr>
-              <w:jc w:val="center"/>
-            </w:pPr>
-            <w:r>
-              <w:t>Use Java</w:t>
-            </w:r>
-            <w:r>
-              <w:t>S</w:t>
-            </w:r>
-            <w:r>
-              <w:t>cript &amp; HTML Document Object Model (DOM)</w:t>
-            </w:r>
-          </w:p>
-        </w:tc>
-        <w:tc>
-          <w:tcPr>
-            <w:tcW w:w="1770" w:type="dxa"/>
-          </w:tcPr>
-          <w:p>
-            <w:pPr>
-              <w:jc w:val="center"/>
-            </w:pPr>
-            <w:r>
-              <w:t>(LO1) - 4</w:t>
-            </w:r>
-          </w:p>
-        </w:tc>
-        <w:sdt>
-          <w:sdtPr>
-            <w:id w:val="-479309126"/>
-            <w14:checkbox>
-              <w14:checked w14:val="0"/>
-              <w14:checkedState w14:val="2612" w14:font="MS Gothic"/>
-              <w14:uncheckedState w14:val="2610" w14:font="MS Gothic"/>
-            </w14:checkbox>
-          </w:sdtPr>
-          <w:sdtEndPr/>
-          <w:sdtContent>
-            <w:tc>
-              <w:tcPr>
-                <w:tcW w:w="1545" w:type="dxa"/>
-              </w:tcPr>
-              <w:p>
-                <w:pPr>
-                  <w:jc w:val="center"/>
-                </w:pPr>
-                <w:r>
-                  <w:rPr>
-                    <w:rFonts w:ascii="MS Gothic" w:eastAsia="MS Gothic" w:hAnsi="MS Gothic" w:hint="eastAsia"/>
-                  </w:rPr>
-                  <w:t>☐</w:t>
-                </w:r>
-              </w:p>
-            </w:tc>
-          </w:sdtContent>
-        </w:sdt>
-      </w:tr>
-      <w:tr>
-        <w:trPr>
-          <w:trHeight w:val="300"/>
-        </w:trPr>
-        <w:tc>
-          <w:tcPr>
-            <w:tcW w:w="810" w:type="dxa"/>
-          </w:tcPr>
-          <w:p>
-            <w:pPr>
-              <w:jc w:val="center"/>
-            </w:pPr>
-            <w:r>
-              <w:t>31</w:t>
-            </w:r>
-          </w:p>
-        </w:tc>
-        <w:tc>
-          <w:tcPr>
-            <w:tcW w:w="6675" w:type="dxa"/>
-          </w:tcPr>
-          <w:p>
-            <w:pPr>
-              <w:jc w:val="center"/>
-            </w:pPr>
-            <w:r>
-              <w:t>Use DOM Programming Interface</w:t>
-            </w:r>
-          </w:p>
-        </w:tc>
-        <w:tc>
-          <w:tcPr>
-            <w:tcW w:w="1770" w:type="dxa"/>
-          </w:tcPr>
-          <w:p>
-            <w:pPr>
-              <w:jc w:val="center"/>
-            </w:pPr>
-            <w:r>
-              <w:t>(LO1) - 5</w:t>
-            </w:r>
-          </w:p>
-        </w:tc>
-        <w:sdt>
-          <w:sdtPr>
-            <w:id w:val="-310095541"/>
-            <w14:checkbox>
-              <w14:checked w14:val="0"/>
-              <w14:checkedState w14:val="2612" w14:font="MS Gothic"/>
-              <w14:uncheckedState w14:val="2610" w14:font="MS Gothic"/>
-            </w14:checkbox>
-          </w:sdtPr>
-          <w:sdtEndPr/>
-          <w:sdtContent>
-            <w:tc>
-              <w:tcPr>
-                <w:tcW w:w="1545" w:type="dxa"/>
-              </w:tcPr>
-              <w:p>
-                <w:pPr>
-                  <w:jc w:val="center"/>
-                </w:pPr>
-                <w:r>
-                  <w:rPr>
-                    <w:rFonts w:ascii="MS Gothic" w:eastAsia="MS Gothic" w:hAnsi="MS Gothic" w:hint="eastAsia"/>
-                  </w:rPr>
-                  <w:t>☐</w:t>
-                </w:r>
-              </w:p>
-            </w:tc>
-          </w:sdtContent>
-        </w:sdt>
-      </w:tr>
-      <w:tr>
-        <w:trPr>
-          <w:trHeight w:val="300"/>
-        </w:trPr>
-        <w:tc>
-          <w:tcPr>
-            <w:tcW w:w="810" w:type="dxa"/>
-          </w:tcPr>
-          <w:p>
-            <w:pPr>
-              <w:jc w:val="center"/>
-            </w:pPr>
-            <w:r>
-              <w:t>32</w:t>
-            </w:r>
-          </w:p>
-        </w:tc>
-        <w:tc>
-          <w:tcPr>
-            <w:tcW w:w="6675" w:type="dxa"/>
-          </w:tcPr>
-          <w:p>
-            <w:pPr>
-              <w:jc w:val="center"/>
-            </w:pPr>
-            <w:r>
-              <w:t xml:space="preserve">HTML, CSS &amp; </w:t>
-            </w:r>
-            <w:r>
-              <w:t>JavaScript W</w:t>
-            </w:r>
-            <w:r>
-              <w:t xml:space="preserve">3C </w:t>
-            </w:r>
-            <w:r>
-              <w:t>Complient &amp; Validate</w:t>
-            </w:r>
-          </w:p>
-        </w:tc>
-        <w:tc>
-          <w:tcPr>
-            <w:tcW w:w="1770" w:type="dxa"/>
-          </w:tcPr>
-          <w:p>
-            <w:pPr>
-              <w:jc w:val="center"/>
-            </w:pPr>
-            <w:r>
-              <w:t>(LO1) - 6</w:t>
-            </w:r>
-          </w:p>
-        </w:tc>
-        <w:sdt>
-          <w:sdtPr>
-            <w:id w:val="-204875124"/>
-            <w14:checkbox>
-              <w14:checked w14:val="0"/>
-              <w14:checkedState w14:val="2612" w14:font="MS Gothic"/>
-              <w14:uncheckedState w14:val="2610" w14:font="MS Gothic"/>
-            </w14:checkbox>
-          </w:sdtPr>
-          <w:sdtEndPr/>
-          <w:sdtContent>
-            <w:tc>
-              <w:tcPr>
-                <w:tcW w:w="1545" w:type="dxa"/>
-              </w:tcPr>
-              <w:p>
-                <w:pPr>
-                  <w:jc w:val="center"/>
-                </w:pPr>
-                <w:r>
-                  <w:rPr>
-                    <w:rFonts w:ascii="MS Gothic" w:eastAsia="MS Gothic" w:hAnsi="MS Gothic" w:hint="eastAsia"/>
-                  </w:rPr>
-                  <w:t>☐</w:t>
-                </w:r>
-              </w:p>
-            </w:tc>
-          </w:sdtContent>
-        </w:sdt>
-      </w:tr>
-      <w:tr>
-        <w:trPr>
-          <w:trHeight w:val="300"/>
-        </w:trPr>
-        <w:tc>
-          <w:tcPr>
-            <w:tcW w:w="810" w:type="dxa"/>
-          </w:tcPr>
-          <w:p>
-            <w:pPr>
-              <w:jc w:val="center"/>
-            </w:pPr>
-            <w:r>
-              <w:t>33</w:t>
-            </w:r>
-          </w:p>
-        </w:tc>
-        <w:tc>
-          <w:tcPr>
-            <w:tcW w:w="6675" w:type="dxa"/>
-          </w:tcPr>
-          <w:p>
-            <w:pPr>
-              <w:jc w:val="center"/>
-            </w:pPr>
-            <w:r>
-              <w:t>Upload your completed website to - Netlify</w:t>
-            </w:r>
-          </w:p>
-        </w:tc>
-        <w:tc>
-          <w:tcPr>
-            <w:tcW w:w="1770" w:type="dxa"/>
-          </w:tcPr>
-          <w:p>
-            <w:pPr>
-              <w:jc w:val="center"/>
-            </w:pPr>
-            <w:r>
-              <w:t>(LO1) - 6</w:t>
-            </w:r>
-          </w:p>
-        </w:tc>
-        <w:sdt>
-          <w:sdtPr>
-            <w:id w:val="266894703"/>
-            <w14:checkbox>
-              <w14:checked w14:val="0"/>
-              <w14:checkedState w14:val="2612" w14:font="MS Gothic"/>
-              <w14:uncheckedState w14:val="2610" w14:font="MS Gothic"/>
-            </w14:checkbox>
-          </w:sdtPr>
-          <w:sdtEndPr/>
-          <w:sdtContent>
-            <w:tc>
-              <w:tcPr>
-                <w:tcW w:w="1545" w:type="dxa"/>
-              </w:tcPr>
-              <w:p>
-                <w:pPr>
-                  <w:jc w:val="center"/>
-                </w:pPr>
-                <w:r>
-                  <w:rPr>
-                    <w:rFonts w:ascii="MS Gothic" w:eastAsia="MS Gothic" w:hAnsi="MS Gothic" w:hint="eastAsia"/>
-                  </w:rPr>
-                  <w:t>☐</w:t>
-                </w:r>
-              </w:p>
-            </w:tc>
-          </w:sdtContent>
-        </w:sdt>
-      </w:tr>
-      <w:tr>
-        <w:trPr>
-          <w:trHeight w:val="300"/>
-        </w:trPr>
-        <w:tc>
-          <w:tcPr>
-            <w:tcW w:w="810" w:type="dxa"/>
-          </w:tcPr>
-          <w:p>
-            <w:pPr>
-              <w:jc w:val="center"/>
-            </w:pPr>
-            <w:r>
-              <w:t>34</w:t>
-            </w:r>
-          </w:p>
-        </w:tc>
-        <w:tc>
-          <w:tcPr>
-            <w:tcW w:w="6675" w:type="dxa"/>
-          </w:tcPr>
-          <w:p>
-            <w:pPr>
-              <w:jc w:val="center"/>
-            </w:pPr>
-            <w:r>
-              <w:t>Test your completed website on different devices (2)</w:t>
-            </w:r>
-          </w:p>
-        </w:tc>
-        <w:tc>
-          <w:tcPr>
-            <w:tcW w:w="1770" w:type="dxa"/>
-          </w:tcPr>
-          <w:p>
-            <w:pPr>
-              <w:jc w:val="center"/>
-            </w:pPr>
-            <w:r>
-              <w:t>(LO1) - 6</w:t>
-            </w:r>
-          </w:p>
-        </w:tc>
-        <w:sdt>
-          <w:sdtPr>
-            <w:id w:val="-823206942"/>
-            <w14:checkbox>
-              <w14:checked w14:val="0"/>
-              <w14:checkedState w14:val="2612" w14:font="MS Gothic"/>
-              <w14:uncheckedState w14:val="2610" w14:font="MS Gothic"/>
-            </w14:checkbox>
-          </w:sdtPr>
-          <w:sdtEndPr/>
-          <w:sdtContent>
-            <w:tc>
-              <w:tcPr>
-                <w:tcW w:w="1545" w:type="dxa"/>
-              </w:tcPr>
-              <w:p>
-                <w:pPr>
-                  <w:jc w:val="center"/>
-                </w:pPr>
-                <w:r>
-                  <w:rPr>
-                    <w:rFonts w:ascii="MS Gothic" w:eastAsia="MS Gothic" w:hAnsi="MS Gothic" w:hint="eastAsia"/>
-                  </w:rPr>
-                  <w:t>☐</w:t>
-                </w:r>
-              </w:p>
-            </w:tc>
-          </w:sdtContent>
-        </w:sdt>
-      </w:tr>
-      <w:tr>
-        <w:trPr>
-          <w:trHeight w:val="300"/>
-        </w:trPr>
-        <w:tc>
-          <w:tcPr>
-            <w:tcW w:w="810" w:type="dxa"/>
-          </w:tcPr>
-          <w:p>
-            <w:pPr>
-              <w:jc w:val="center"/>
-            </w:pPr>
-            <w:r>
               <w:t>35</w:t>
             </w:r>
           </w:p>
@@ -2873,7 +2839,6 @@
               <w14:uncheckedState w14:val="2610" w14:font="MS Gothic"/>
             </w14:checkbox>
           </w:sdtPr>
-          <w:sdtEndPr/>
           <w:sdtContent>
             <w:tc>
               <w:tcPr>
@@ -3616,6 +3581,23 @@
 </file>
 
 <file path=customXml/item1.xml><?xml version="1.0" encoding="utf-8"?>
+<p:properties xmlns:p="http://schemas.microsoft.com/office/2006/metadata/properties" xmlns:xsi="http://www.w3.org/2001/XMLSchema-instance" xmlns:pc="http://schemas.microsoft.com/office/infopath/2007/PartnerControls">
+  <documentManagement>
+    <_activity xmlns="a8dc7bef-2ccb-45b3-9962-394b85f2429c" xsi:nil="true"/>
+  </documentManagement>
+</p:properties>
+</file>
+
+<file path=customXml/item2.xml><?xml version="1.0" encoding="utf-8"?>
+<?mso-contentType ?>
+<FormTemplates xmlns="http://schemas.microsoft.com/sharepoint/v3/contenttype/forms">
+  <Display>DocumentLibraryForm</Display>
+  <Edit>DocumentLibraryForm</Edit>
+  <New>DocumentLibraryForm</New>
+</FormTemplates>
+</file>
+
+<file path=customXml/item3.xml><?xml version="1.0" encoding="utf-8"?>
 <ct:contentTypeSchema xmlns:ct="http://schemas.microsoft.com/office/2006/metadata/contentType" xmlns:ma="http://schemas.microsoft.com/office/2006/metadata/properties/metaAttributes" ct:_="" ma:_="" ma:contentTypeName="Document" ma:contentTypeID="0x0101000B7704675411EC43B894F798CB2F737C" ma:contentTypeVersion="11" ma:contentTypeDescription="Create a new document." ma:contentTypeScope="" ma:versionID="f4c1cb29753109068a079efbabb9c46e">
   <xsd:schema xmlns:xsd="http://www.w3.org/2001/XMLSchema" xmlns:xs="http://www.w3.org/2001/XMLSchema" xmlns:p="http://schemas.microsoft.com/office/2006/metadata/properties" xmlns:ns3="a8dc7bef-2ccb-45b3-9962-394b85f2429c" targetNamespace="http://schemas.microsoft.com/office/2006/metadata/properties" ma:root="true" ma:fieldsID="40d697b037de4b75b8fb1c0545053bc3" ns3:_="">
     <xsd:import namespace="a8dc7bef-2ccb-45b3-9962-394b85f2429c"/>
@@ -3803,24 +3785,25 @@
 </ct:contentTypeSchema>
 </file>
 
-<file path=customXml/item2.xml><?xml version="1.0" encoding="utf-8"?>
-<?mso-contentType ?>
-<FormTemplates xmlns="http://schemas.microsoft.com/sharepoint/v3/contenttype/forms">
-  <Display>DocumentLibraryForm</Display>
-  <Edit>DocumentLibraryForm</Edit>
-  <New>DocumentLibraryForm</New>
-</FormTemplates>
+<file path=customXml/itemProps1.xml><?xml version="1.0" encoding="utf-8"?>
+<ds:datastoreItem xmlns:ds="http://schemas.openxmlformats.org/officeDocument/2006/customXml" ds:itemID="{5620E1FF-FD5C-4EAA-A1A6-4D4DF6DADF16}">
+  <ds:schemaRefs>
+    <ds:schemaRef ds:uri="http://schemas.microsoft.com/office/2006/metadata/properties"/>
+    <ds:schemaRef ds:uri="http://schemas.microsoft.com/office/infopath/2007/PartnerControls"/>
+    <ds:schemaRef ds:uri="a8dc7bef-2ccb-45b3-9962-394b85f2429c"/>
+  </ds:schemaRefs>
+</ds:datastoreItem>
 </file>
 
-<file path=customXml/item3.xml><?xml version="1.0" encoding="utf-8"?>
-<p:properties xmlns:p="http://schemas.microsoft.com/office/2006/metadata/properties" xmlns:xsi="http://www.w3.org/2001/XMLSchema-instance" xmlns:pc="http://schemas.microsoft.com/office/infopath/2007/PartnerControls">
-  <documentManagement>
-    <_activity xmlns="a8dc7bef-2ccb-45b3-9962-394b85f2429c" xsi:nil="true"/>
-  </documentManagement>
-</p:properties>
+<file path=customXml/itemProps2.xml><?xml version="1.0" encoding="utf-8"?>
+<ds:datastoreItem xmlns:ds="http://schemas.openxmlformats.org/officeDocument/2006/customXml" ds:itemID="{1A640CDF-71C2-42CA-9711-6CFA790F90AD}">
+  <ds:schemaRefs>
+    <ds:schemaRef ds:uri="http://schemas.microsoft.com/sharepoint/v3/contenttype/forms"/>
+  </ds:schemaRefs>
+</ds:datastoreItem>
 </file>
 
-<file path=customXml/itemProps1.xml><?xml version="1.0" encoding="utf-8"?>
+<file path=customXml/itemProps3.xml><?xml version="1.0" encoding="utf-8"?>
 <ds:datastoreItem xmlns:ds="http://schemas.openxmlformats.org/officeDocument/2006/customXml" ds:itemID="{01CBC1E2-0471-42E7-8E5E-6B4A2F91303F}">
   <ds:schemaRefs>
     <ds:schemaRef ds:uri="http://schemas.microsoft.com/office/2006/metadata/contentType"/>
@@ -3836,28 +3819,4 @@
     <ds:schemaRef ds:uri="http://schemas.microsoft.com/internal/obd"/>
   </ds:schemaRefs>
 </ds:datastoreItem>
-</file>
-
-<file path=customXml/itemProps2.xml><?xml version="1.0" encoding="utf-8"?>
-<ds:datastoreItem xmlns:ds="http://schemas.openxmlformats.org/officeDocument/2006/customXml" ds:itemID="{1A640CDF-71C2-42CA-9711-6CFA790F90AD}">
-  <ds:schemaRefs>
-    <ds:schemaRef ds:uri="http://schemas.microsoft.com/sharepoint/v3/contenttype/forms"/>
-  </ds:schemaRefs>
-</ds:datastoreItem>
-</file>
-
-<file path=customXml/itemProps3.xml><?xml version="1.0" encoding="utf-8"?>
-<ds:datastoreItem xmlns:ds="http://schemas.openxmlformats.org/officeDocument/2006/customXml" ds:itemID="{5620E1FF-FD5C-4EAA-A1A6-4D4DF6DADF16}">
-  <ds:schemaRefs>
-    <ds:schemaRef ds:uri="http://schemas.microsoft.com/office/2006/metadata/properties"/>
-    <ds:schemaRef ds:uri="http://purl.org/dc/elements/1.1/"/>
-    <ds:schemaRef ds:uri="http://purl.org/dc/dcmitype/"/>
-    <ds:schemaRef ds:uri="http://schemas.microsoft.com/office/2006/documentManagement/types"/>
-    <ds:schemaRef ds:uri="a8dc7bef-2ccb-45b3-9962-394b85f2429c"/>
-    <ds:schemaRef ds:uri="http://www.w3.org/XML/1998/namespace"/>
-    <ds:schemaRef ds:uri="http://purl.org/dc/terms/"/>
-    <ds:schemaRef ds:uri="http://schemas.microsoft.com/office/infopath/2007/PartnerControls"/>
-    <ds:schemaRef ds:uri="http://schemas.openxmlformats.org/package/2006/metadata/core-properties"/>
-  </ds:schemaRefs>
-</ds:datastoreItem>
 </file>
</xml_diff>

<commit_message>
To Do List, LO1, LO2, and LO3 updated
</commit_message>
<xml_diff>
--- a/docs/To Do List.docx
+++ b/docs/To Do List.docx
@@ -542,7 +542,7 @@
           <w:sdtPr>
             <w:id w:val="-1279026168"/>
             <w14:checkbox>
-              <w14:checked w14:val="0"/>
+              <w14:checked w14:val="1"/>
               <w14:checkedState w14:val="2612" w14:font="MS Gothic"/>
               <w14:uncheckedState w14:val="2610" w14:font="MS Gothic"/>
             </w14:checkbox>
@@ -560,7 +560,7 @@
                   <w:rPr>
                     <w:rFonts w:ascii="MS Gothic" w:eastAsia="MS Gothic" w:hAnsi="MS Gothic" w:hint="eastAsia"/>
                   </w:rPr>
-                  <w:t>☐</w:t>
+                  <w:t>☒</w:t>
                 </w:r>
               </w:p>
             </w:tc>
@@ -698,7 +698,7 @@
           <w:sdtPr>
             <w:id w:val="-175583913"/>
             <w14:checkbox>
-              <w14:checked w14:val="0"/>
+              <w14:checked w14:val="1"/>
               <w14:checkedState w14:val="2612" w14:font="MS Gothic"/>
               <w14:uncheckedState w14:val="2610" w14:font="MS Gothic"/>
             </w14:checkbox>
@@ -716,7 +716,7 @@
                   <w:rPr>
                     <w:rFonts w:ascii="MS Gothic" w:eastAsia="MS Gothic" w:hAnsi="MS Gothic" w:hint="eastAsia"/>
                   </w:rPr>
-                  <w:t>☐</w:t>
+                  <w:t>☒</w:t>
                 </w:r>
               </w:p>
             </w:tc>
@@ -773,7 +773,7 @@
           <w:sdtPr>
             <w:id w:val="1883742135"/>
             <w14:checkbox>
-              <w14:checked w14:val="0"/>
+              <w14:checked w14:val="1"/>
               <w14:checkedState w14:val="2612" w14:font="MS Gothic"/>
               <w14:uncheckedState w14:val="2610" w14:font="MS Gothic"/>
             </w14:checkbox>
@@ -791,7 +791,7 @@
                   <w:rPr>
                     <w:rFonts w:ascii="MS Gothic" w:eastAsia="MS Gothic" w:hAnsi="MS Gothic" w:hint="eastAsia"/>
                   </w:rPr>
-                  <w:t>☐</w:t>
+                  <w:t>☒</w:t>
                 </w:r>
               </w:p>
             </w:tc>
@@ -848,7 +848,7 @@
           <w:sdtPr>
             <w:id w:val="2075542143"/>
             <w14:checkbox>
-              <w14:checked w14:val="0"/>
+              <w14:checked w14:val="1"/>
               <w14:checkedState w14:val="2612" w14:font="MS Gothic"/>
               <w14:uncheckedState w14:val="2610" w14:font="MS Gothic"/>
             </w14:checkbox>
@@ -866,7 +866,7 @@
                   <w:rPr>
                     <w:rFonts w:ascii="MS Gothic" w:eastAsia="MS Gothic" w:hAnsi="MS Gothic" w:hint="eastAsia"/>
                   </w:rPr>
-                  <w:t>☐</w:t>
+                  <w:t>☒</w:t>
                 </w:r>
               </w:p>
             </w:tc>
@@ -929,7 +929,7 @@
           <w:sdtPr>
             <w:id w:val="1439169712"/>
             <w14:checkbox>
-              <w14:checked w14:val="0"/>
+              <w14:checked w14:val="1"/>
               <w14:checkedState w14:val="2612" w14:font="MS Gothic"/>
               <w14:uncheckedState w14:val="2610" w14:font="MS Gothic"/>
             </w14:checkbox>
@@ -947,7 +947,7 @@
                   <w:rPr>
                     <w:rFonts w:ascii="MS Gothic" w:eastAsia="MS Gothic" w:hAnsi="MS Gothic" w:hint="eastAsia"/>
                   </w:rPr>
-                  <w:t>☐</w:t>
+                  <w:t>☒</w:t>
                 </w:r>
               </w:p>
             </w:tc>
@@ -1004,7 +1004,7 @@
           <w:sdtPr>
             <w:id w:val="757413882"/>
             <w14:checkbox>
-              <w14:checked w14:val="0"/>
+              <w14:checked w14:val="1"/>
               <w14:checkedState w14:val="2612" w14:font="MS Gothic"/>
               <w14:uncheckedState w14:val="2610" w14:font="MS Gothic"/>
             </w14:checkbox>
@@ -1022,7 +1022,7 @@
                   <w:rPr>
                     <w:rFonts w:ascii="MS Gothic" w:eastAsia="MS Gothic" w:hAnsi="MS Gothic" w:hint="eastAsia"/>
                   </w:rPr>
-                  <w:t>☐</w:t>
+                  <w:t>☒</w:t>
                 </w:r>
               </w:p>
             </w:tc>
@@ -1076,7 +1076,7 @@
           <w:sdtPr>
             <w:id w:val="-1745939945"/>
             <w14:checkbox>
-              <w14:checked w14:val="0"/>
+              <w14:checked w14:val="1"/>
               <w14:checkedState w14:val="2612" w14:font="MS Gothic"/>
               <w14:uncheckedState w14:val="2610" w14:font="MS Gothic"/>
             </w14:checkbox>
@@ -1094,7 +1094,7 @@
                   <w:rPr>
                     <w:rFonts w:ascii="MS Gothic" w:eastAsia="MS Gothic" w:hAnsi="MS Gothic" w:hint="eastAsia"/>
                   </w:rPr>
-                  <w:t>☐</w:t>
+                  <w:t>☒</w:t>
                 </w:r>
               </w:p>
             </w:tc>
@@ -1151,7 +1151,7 @@
           <w:sdtPr>
             <w:id w:val="-1116758184"/>
             <w14:checkbox>
-              <w14:checked w14:val="0"/>
+              <w14:checked w14:val="1"/>
               <w14:checkedState w14:val="2612" w14:font="MS Gothic"/>
               <w14:uncheckedState w14:val="2610" w14:font="MS Gothic"/>
             </w14:checkbox>
@@ -1169,7 +1169,7 @@
                   <w:rPr>
                     <w:rFonts w:ascii="MS Gothic" w:eastAsia="MS Gothic" w:hAnsi="MS Gothic" w:hint="eastAsia"/>
                   </w:rPr>
-                  <w:t>☐</w:t>
+                  <w:t>☒</w:t>
                 </w:r>
               </w:p>
             </w:tc>
@@ -1376,7 +1376,7 @@
           <w:sdtPr>
             <w:id w:val="1950124500"/>
             <w14:checkbox>
-              <w14:checked w14:val="0"/>
+              <w14:checked w14:val="1"/>
               <w14:checkedState w14:val="2612" w14:font="MS Gothic"/>
               <w14:uncheckedState w14:val="2610" w14:font="MS Gothic"/>
             </w14:checkbox>
@@ -1394,7 +1394,7 @@
                   <w:rPr>
                     <w:rFonts w:ascii="MS Gothic" w:eastAsia="MS Gothic" w:hAnsi="MS Gothic" w:hint="eastAsia"/>
                   </w:rPr>
-                  <w:t>☐</w:t>
+                  <w:t>☒</w:t>
                 </w:r>
               </w:p>
             </w:tc>
@@ -1994,7 +1994,7 @@
           <w:sdtPr>
             <w:id w:val="-1585448661"/>
             <w14:checkbox>
-              <w14:checked w14:val="0"/>
+              <w14:checked w14:val="1"/>
               <w14:checkedState w14:val="2612" w14:font="MS Gothic"/>
               <w14:uncheckedState w14:val="2610" w14:font="MS Gothic"/>
             </w14:checkbox>
@@ -2012,7 +2012,7 @@
                   <w:rPr>
                     <w:rFonts w:ascii="MS Gothic" w:eastAsia="MS Gothic" w:hAnsi="MS Gothic" w:hint="eastAsia"/>
                   </w:rPr>
-                  <w:t>☐</w:t>
+                  <w:t>☒</w:t>
                 </w:r>
               </w:p>
             </w:tc>
@@ -2237,7 +2237,7 @@
           <w:sdtPr>
             <w:id w:val="56982022"/>
             <w14:checkbox>
-              <w14:checked w14:val="0"/>
+              <w14:checked w14:val="1"/>
               <w14:checkedState w14:val="2612" w14:font="MS Gothic"/>
               <w14:uncheckedState w14:val="2610" w14:font="MS Gothic"/>
             </w14:checkbox>
@@ -2255,7 +2255,7 @@
                   <w:rPr>
                     <w:rFonts w:ascii="MS Gothic" w:eastAsia="MS Gothic" w:hAnsi="MS Gothic" w:hint="eastAsia"/>
                   </w:rPr>
-                  <w:t>☐</w:t>
+                  <w:t>☒</w:t>
                 </w:r>
               </w:p>
             </w:tc>
@@ -2387,7 +2387,7 @@
           <w:sdtPr>
             <w:id w:val="-1391954583"/>
             <w14:checkbox>
-              <w14:checked w14:val="0"/>
+              <w14:checked w14:val="1"/>
               <w14:checkedState w14:val="2612" w14:font="MS Gothic"/>
               <w14:uncheckedState w14:val="2610" w14:font="MS Gothic"/>
             </w14:checkbox>
@@ -2405,7 +2405,7 @@
                   <w:rPr>
                     <w:rFonts w:ascii="MS Gothic" w:eastAsia="MS Gothic" w:hAnsi="MS Gothic" w:hint="eastAsia"/>
                   </w:rPr>
-                  <w:t>☐</w:t>
+                  <w:t>☒</w:t>
                 </w:r>
               </w:p>
             </w:tc>
@@ -2690,7 +2690,7 @@
           <w:sdtPr>
             <w:id w:val="266894703"/>
             <w14:checkbox>
-              <w14:checked w14:val="0"/>
+              <w14:checked w14:val="1"/>
               <w14:checkedState w14:val="2612" w14:font="MS Gothic"/>
               <w14:uncheckedState w14:val="2610" w14:font="MS Gothic"/>
             </w14:checkbox>
@@ -2708,7 +2708,7 @@
                   <w:rPr>
                     <w:rFonts w:ascii="MS Gothic" w:eastAsia="MS Gothic" w:hAnsi="MS Gothic" w:hint="eastAsia"/>
                   </w:rPr>
-                  <w:t>☐</w:t>
+                  <w:t>☒</w:t>
                 </w:r>
               </w:p>
             </w:tc>
@@ -3581,20 +3581,20 @@
 </file>
 
 <file path=customXml/item1.xml><?xml version="1.0" encoding="utf-8"?>
-<p:properties xmlns:p="http://schemas.microsoft.com/office/2006/metadata/properties" xmlns:xsi="http://www.w3.org/2001/XMLSchema-instance" xmlns:pc="http://schemas.microsoft.com/office/infopath/2007/PartnerControls">
-  <documentManagement>
-    <_activity xmlns="a8dc7bef-2ccb-45b3-9962-394b85f2429c" xsi:nil="true"/>
-  </documentManagement>
-</p:properties>
-</file>
-
-<file path=customXml/item2.xml><?xml version="1.0" encoding="utf-8"?>
 <?mso-contentType ?>
 <FormTemplates xmlns="http://schemas.microsoft.com/sharepoint/v3/contenttype/forms">
   <Display>DocumentLibraryForm</Display>
   <Edit>DocumentLibraryForm</Edit>
   <New>DocumentLibraryForm</New>
 </FormTemplates>
+</file>
+
+<file path=customXml/item2.xml><?xml version="1.0" encoding="utf-8"?>
+<p:properties xmlns:p="http://schemas.microsoft.com/office/2006/metadata/properties" xmlns:xsi="http://www.w3.org/2001/XMLSchema-instance" xmlns:pc="http://schemas.microsoft.com/office/infopath/2007/PartnerControls">
+  <documentManagement>
+    <_activity xmlns="a8dc7bef-2ccb-45b3-9962-394b85f2429c" xsi:nil="true"/>
+  </documentManagement>
+</p:properties>
 </file>
 
 <file path=customXml/item3.xml><?xml version="1.0" encoding="utf-8"?>
@@ -3786,19 +3786,19 @@
 </file>
 
 <file path=customXml/itemProps1.xml><?xml version="1.0" encoding="utf-8"?>
+<ds:datastoreItem xmlns:ds="http://schemas.openxmlformats.org/officeDocument/2006/customXml" ds:itemID="{1A640CDF-71C2-42CA-9711-6CFA790F90AD}">
+  <ds:schemaRefs>
+    <ds:schemaRef ds:uri="http://schemas.microsoft.com/sharepoint/v3/contenttype/forms"/>
+  </ds:schemaRefs>
+</ds:datastoreItem>
+</file>
+
+<file path=customXml/itemProps2.xml><?xml version="1.0" encoding="utf-8"?>
 <ds:datastoreItem xmlns:ds="http://schemas.openxmlformats.org/officeDocument/2006/customXml" ds:itemID="{5620E1FF-FD5C-4EAA-A1A6-4D4DF6DADF16}">
   <ds:schemaRefs>
     <ds:schemaRef ds:uri="http://schemas.microsoft.com/office/2006/metadata/properties"/>
     <ds:schemaRef ds:uri="http://schemas.microsoft.com/office/infopath/2007/PartnerControls"/>
     <ds:schemaRef ds:uri="a8dc7bef-2ccb-45b3-9962-394b85f2429c"/>
-  </ds:schemaRefs>
-</ds:datastoreItem>
-</file>
-
-<file path=customXml/itemProps2.xml><?xml version="1.0" encoding="utf-8"?>
-<ds:datastoreItem xmlns:ds="http://schemas.openxmlformats.org/officeDocument/2006/customXml" ds:itemID="{1A640CDF-71C2-42CA-9711-6CFA790F90AD}">
-  <ds:schemaRefs>
-    <ds:schemaRef ds:uri="http://schemas.microsoft.com/sharepoint/v3/contenttype/forms"/>
   </ds:schemaRefs>
 </ds:datastoreItem>
 </file>

</xml_diff>

<commit_message>
gallery page, metadata added
</commit_message>
<xml_diff>
--- a/docs/To Do List.docx
+++ b/docs/To Do List.docx
@@ -2069,7 +2069,7 @@
           <w:sdtPr>
             <w:id w:val="-2133545158"/>
             <w14:checkbox>
-              <w14:checked w14:val="0"/>
+              <w14:checked w14:val="1"/>
               <w14:checkedState w14:val="2612" w14:font="MS Gothic"/>
               <w14:uncheckedState w14:val="2610" w14:font="MS Gothic"/>
             </w14:checkbox>
@@ -2087,7 +2087,7 @@
                   <w:rPr>
                     <w:rFonts w:ascii="MS Gothic" w:eastAsia="MS Gothic" w:hAnsi="MS Gothic" w:hint="eastAsia"/>
                   </w:rPr>
-                  <w:t>☐</w:t>
+                  <w:t>☒</w:t>
                 </w:r>
               </w:p>
             </w:tc>
@@ -3581,6 +3581,23 @@
 </file>
 
 <file path=customXml/item1.xml><?xml version="1.0" encoding="utf-8"?>
+<?mso-contentType ?>
+<FormTemplates xmlns="http://schemas.microsoft.com/sharepoint/v3/contenttype/forms">
+  <Display>DocumentLibraryForm</Display>
+  <Edit>DocumentLibraryForm</Edit>
+  <New>DocumentLibraryForm</New>
+</FormTemplates>
+</file>
+
+<file path=customXml/item2.xml><?xml version="1.0" encoding="utf-8"?>
+<p:properties xmlns:p="http://schemas.microsoft.com/office/2006/metadata/properties" xmlns:xsi="http://www.w3.org/2001/XMLSchema-instance" xmlns:pc="http://schemas.microsoft.com/office/infopath/2007/PartnerControls">
+  <documentManagement>
+    <_activity xmlns="a8dc7bef-2ccb-45b3-9962-394b85f2429c" xsi:nil="true"/>
+  </documentManagement>
+</p:properties>
+</file>
+
+<file path=customXml/item3.xml><?xml version="1.0" encoding="utf-8"?>
 <ct:contentTypeSchema xmlns:ct="http://schemas.microsoft.com/office/2006/metadata/contentType" xmlns:ma="http://schemas.microsoft.com/office/2006/metadata/properties/metaAttributes" ct:_="" ma:_="" ma:contentTypeName="Document" ma:contentTypeID="0x0101000B7704675411EC43B894F798CB2F737C" ma:contentTypeVersion="11" ma:contentTypeDescription="Create a new document." ma:contentTypeScope="" ma:versionID="f4c1cb29753109068a079efbabb9c46e">
   <xsd:schema xmlns:xsd="http://www.w3.org/2001/XMLSchema" xmlns:xs="http://www.w3.org/2001/XMLSchema" xmlns:p="http://schemas.microsoft.com/office/2006/metadata/properties" xmlns:ns3="a8dc7bef-2ccb-45b3-9962-394b85f2429c" targetNamespace="http://schemas.microsoft.com/office/2006/metadata/properties" ma:root="true" ma:fieldsID="40d697b037de4b75b8fb1c0545053bc3" ns3:_="">
     <xsd:import namespace="a8dc7bef-2ccb-45b3-9962-394b85f2429c"/>
@@ -3768,24 +3785,25 @@
 </ct:contentTypeSchema>
 </file>
 
-<file path=customXml/item2.xml><?xml version="1.0" encoding="utf-8"?>
-<p:properties xmlns:p="http://schemas.microsoft.com/office/2006/metadata/properties" xmlns:xsi="http://www.w3.org/2001/XMLSchema-instance" xmlns:pc="http://schemas.microsoft.com/office/infopath/2007/PartnerControls">
-  <documentManagement>
-    <_activity xmlns="a8dc7bef-2ccb-45b3-9962-394b85f2429c" xsi:nil="true"/>
-  </documentManagement>
-</p:properties>
+<file path=customXml/itemProps1.xml><?xml version="1.0" encoding="utf-8"?>
+<ds:datastoreItem xmlns:ds="http://schemas.openxmlformats.org/officeDocument/2006/customXml" ds:itemID="{1A640CDF-71C2-42CA-9711-6CFA790F90AD}">
+  <ds:schemaRefs>
+    <ds:schemaRef ds:uri="http://schemas.microsoft.com/sharepoint/v3/contenttype/forms"/>
+  </ds:schemaRefs>
+</ds:datastoreItem>
 </file>
 
-<file path=customXml/item3.xml><?xml version="1.0" encoding="utf-8"?>
-<?mso-contentType ?>
-<FormTemplates xmlns="http://schemas.microsoft.com/sharepoint/v3/contenttype/forms">
-  <Display>DocumentLibraryForm</Display>
-  <Edit>DocumentLibraryForm</Edit>
-  <New>DocumentLibraryForm</New>
-</FormTemplates>
+<file path=customXml/itemProps2.xml><?xml version="1.0" encoding="utf-8"?>
+<ds:datastoreItem xmlns:ds="http://schemas.openxmlformats.org/officeDocument/2006/customXml" ds:itemID="{5620E1FF-FD5C-4EAA-A1A6-4D4DF6DADF16}">
+  <ds:schemaRefs>
+    <ds:schemaRef ds:uri="http://schemas.microsoft.com/office/2006/metadata/properties"/>
+    <ds:schemaRef ds:uri="http://schemas.microsoft.com/office/infopath/2007/PartnerControls"/>
+    <ds:schemaRef ds:uri="a8dc7bef-2ccb-45b3-9962-394b85f2429c"/>
+  </ds:schemaRefs>
+</ds:datastoreItem>
 </file>
 
-<file path=customXml/itemProps1.xml><?xml version="1.0" encoding="utf-8"?>
+<file path=customXml/itemProps3.xml><?xml version="1.0" encoding="utf-8"?>
 <ds:datastoreItem xmlns:ds="http://schemas.openxmlformats.org/officeDocument/2006/customXml" ds:itemID="{01CBC1E2-0471-42E7-8E5E-6B4A2F91303F}">
   <ds:schemaRefs>
     <ds:schemaRef ds:uri="http://schemas.microsoft.com/office/2006/metadata/contentType"/>
@@ -3801,22 +3819,4 @@
     <ds:schemaRef ds:uri="http://schemas.microsoft.com/internal/obd"/>
   </ds:schemaRefs>
 </ds:datastoreItem>
-</file>
-
-<file path=customXml/itemProps2.xml><?xml version="1.0" encoding="utf-8"?>
-<ds:datastoreItem xmlns:ds="http://schemas.openxmlformats.org/officeDocument/2006/customXml" ds:itemID="{5620E1FF-FD5C-4EAA-A1A6-4D4DF6DADF16}">
-  <ds:schemaRefs>
-    <ds:schemaRef ds:uri="http://schemas.microsoft.com/office/2006/metadata/properties"/>
-    <ds:schemaRef ds:uri="http://schemas.microsoft.com/office/infopath/2007/PartnerControls"/>
-    <ds:schemaRef ds:uri="a8dc7bef-2ccb-45b3-9962-394b85f2429c"/>
-  </ds:schemaRefs>
-</ds:datastoreItem>
-</file>
-
-<file path=customXml/itemProps3.xml><?xml version="1.0" encoding="utf-8"?>
-<ds:datastoreItem xmlns:ds="http://schemas.openxmlformats.org/officeDocument/2006/customXml" ds:itemID="{1A640CDF-71C2-42CA-9711-6CFA790F90AD}">
-  <ds:schemaRefs>
-    <ds:schemaRef ds:uri="http://schemas.microsoft.com/sharepoint/v3/contenttype/forms"/>
-  </ds:schemaRefs>
-</ds:datastoreItem>
 </file>
</xml_diff>